<commit_message>
add a lots of python file to test =)))
</commit_message>
<xml_diff>
--- a/uploads/vi.docx
+++ b/uploads/vi.docx
@@ -112,7 +112,6 @@
           <w:lang w:val="en-GB"/>
         </w:rPr>
         <w:tab/>
-        <w:t/>
       </w:r>
       <w:r>
         <w:rPr>
@@ -124,7 +123,6 @@
           <w:lang w:val="en-GB"/>
         </w:rPr>
         <w:tab/>
-        <w:t/>
       </w:r>
       <w:r>
         <w:rPr>
@@ -136,7 +134,6 @@
           <w:lang w:val="en-GB"/>
         </w:rPr>
         <w:tab/>
-        <w:t/>
       </w:r>
       <w:r>
         <w:rPr>
@@ -295,20 +292,33 @@
           <w:szCs w:val="27"/>
           <w:shd w:val="clear" w:color="auto" w:fill="FFFFFF"/>
         </w:rPr>
-        <w:t xml:space="preserve">This story is very interesting and it give me new </w:t>
+        <w:t>This story is very interesting and it give me new vocabulary.Thankfor writing this story.</w:t>
+      </w:r>
+    </w:p>
+    <w:p>
+      <w:pPr>
+        <w:rPr>
+          <w:rFonts w:hint="default" w:ascii="PT Serif" w:hAnsi="PT Serif"/>
+          <w:color w:val="333333"/>
+          <w:sz w:val="27"/>
+          <w:szCs w:val="27"/>
+          <w:shd w:val="clear" w:color="auto" w:fill="FFFFFF"/>
+          <w:lang w:val="en-GB"/>
+        </w:rPr>
+      </w:pPr>
+      <w:r>
+        <w:rPr>
+          <w:rFonts w:hint="default" w:ascii="PT Serif" w:hAnsi="PT Serif"/>
+          <w:color w:val="333333"/>
+          <w:sz w:val="27"/>
+          <w:szCs w:val="27"/>
+          <w:shd w:val="clear" w:color="auto" w:fill="FFFFFF"/>
+          <w:lang w:val="en-GB"/>
+        </w:rPr>
+        <w:t>Aaa aaa bbb ccc hello,  can you do it? Yes he is.</w:t>
       </w:r>
       <w:bookmarkStart w:id="0" w:name="_GoBack"/>
       <w:bookmarkEnd w:id="0"/>
-      <w:r>
-        <w:rPr>
-          <w:rFonts w:ascii="PT Serif" w:hAnsi="PT Serif"/>
-          <w:color w:val="333333"/>
-          <w:sz w:val="27"/>
-          <w:szCs w:val="27"/>
-          <w:shd w:val="clear" w:color="auto" w:fill="FFFFFF"/>
-        </w:rPr>
-        <w:t>vocabulary.Thankfor writing this story.</w:t>
-      </w:r>
     </w:p>
     <w:tbl>
       <w:tblPr>
@@ -325,7 +335,9 @@
         </w:tblBorders>
         <w:tblLayout w:type="autofit"/>
         <w:tblCellMar>
+          <w:top w:w="0" w:type="dxa"/>
           <w:left w:w="108" w:type="dxa"/>
+          <w:bottom w:w="0" w:type="dxa"/>
           <w:right w:w="108" w:type="dxa"/>
         </w:tblCellMar>
       </w:tblPr>
@@ -345,6 +357,12 @@
             <w:insideH w:val="single" w:color="auto" w:sz="4" w:space="0"/>
             <w:insideV w:val="single" w:color="auto" w:sz="4" w:space="0"/>
           </w:tblBorders>
+          <w:tblCellMar>
+            <w:top w:w="0" w:type="dxa"/>
+            <w:left w:w="108" w:type="dxa"/>
+            <w:bottom w:w="0" w:type="dxa"/>
+            <w:right w:w="108" w:type="dxa"/>
+          </w:tblCellMar>
         </w:tblPrEx>
         <w:tc>
           <w:tcPr>
@@ -359,6 +377,8 @@
           </w:tcPr>
           <w:p>
             <w:pPr>
+              <w:widowControl w:val="0"/>
+              <w:jc w:val="both"/>
               <w:rPr>
                 <w:rFonts w:hint="default" w:ascii="PT Serif" w:hAnsi="PT Serif"/>
                 <w:color w:val="FFFFFF"/>
@@ -396,6 +416,8 @@
           </w:tcPr>
           <w:p>
             <w:pPr>
+              <w:widowControl w:val="0"/>
+              <w:jc w:val="both"/>
               <w:rPr>
                 <w:rFonts w:hint="default" w:ascii="PT Serif" w:hAnsi="PT Serif"/>
                 <w:color w:val="FFFFFF"/>
@@ -433,6 +455,8 @@
           </w:tcPr>
           <w:p>
             <w:pPr>
+              <w:widowControl w:val="0"/>
+              <w:jc w:val="both"/>
               <w:rPr>
                 <w:rFonts w:hint="default" w:ascii="PT Serif" w:hAnsi="PT Serif"/>
                 <w:color w:val="FFFFFF"/>
@@ -470,6 +494,8 @@
           </w:tcPr>
           <w:p>
             <w:pPr>
+              <w:widowControl w:val="0"/>
+              <w:jc w:val="both"/>
               <w:rPr>
                 <w:rFonts w:ascii="PT Serif" w:hAnsi="PT Serif"/>
                 <w:color w:val="FFFFFF"/>
@@ -504,6 +530,12 @@
             <w:insideH w:val="single" w:color="auto" w:sz="4" w:space="0"/>
             <w:insideV w:val="single" w:color="auto" w:sz="4" w:space="0"/>
           </w:tblBorders>
+          <w:tblCellMar>
+            <w:top w:w="0" w:type="dxa"/>
+            <w:left w:w="108" w:type="dxa"/>
+            <w:bottom w:w="0" w:type="dxa"/>
+            <w:right w:w="108" w:type="dxa"/>
+          </w:tblCellMar>
         </w:tblPrEx>
         <w:tc>
           <w:tcPr>
@@ -518,6 +550,8 @@
           </w:tcPr>
           <w:p>
             <w:pPr>
+              <w:widowControl w:val="0"/>
+              <w:jc w:val="both"/>
               <w:rPr>
                 <w:rFonts w:ascii="PT Serif" w:hAnsi="PT Serif"/>
                 <w:color w:val="000000"/>
@@ -554,6 +588,8 @@
           </w:tcPr>
           <w:p>
             <w:pPr>
+              <w:widowControl w:val="0"/>
+              <w:jc w:val="both"/>
               <w:rPr>
                 <w:rFonts w:ascii="PT Serif" w:hAnsi="PT Serif"/>
                 <w:color w:val="000000"/>
@@ -590,6 +626,8 @@
           </w:tcPr>
           <w:p>
             <w:pPr>
+              <w:widowControl w:val="0"/>
+              <w:jc w:val="both"/>
               <w:rPr>
                 <w:rFonts w:ascii="PT Serif" w:hAnsi="PT Serif"/>
                 <w:color w:val="000000"/>
@@ -626,6 +664,8 @@
           </w:tcPr>
           <w:p>
             <w:pPr>
+              <w:widowControl w:val="0"/>
+              <w:jc w:val="both"/>
               <w:rPr>
                 <w:rFonts w:ascii="PT Serif" w:hAnsi="PT Serif"/>
                 <w:color w:val="000000"/>
@@ -661,7 +701,9 @@
             <w:insideV w:val="single" w:color="auto" w:sz="4" w:space="0"/>
           </w:tblBorders>
           <w:tblCellMar>
+            <w:top w:w="0" w:type="dxa"/>
             <w:left w:w="108" w:type="dxa"/>
+            <w:bottom w:w="0" w:type="dxa"/>
             <w:right w:w="108" w:type="dxa"/>
           </w:tblCellMar>
         </w:tblPrEx>
@@ -678,6 +720,8 @@
           </w:tcPr>
           <w:p>
             <w:pPr>
+              <w:widowControl w:val="0"/>
+              <w:jc w:val="both"/>
               <w:rPr>
                 <w:rFonts w:ascii="PT Serif" w:hAnsi="PT Serif"/>
                 <w:color w:val="000000"/>
@@ -714,6 +758,8 @@
           </w:tcPr>
           <w:p>
             <w:pPr>
+              <w:widowControl w:val="0"/>
+              <w:jc w:val="both"/>
               <w:rPr>
                 <w:rFonts w:ascii="PT Serif" w:hAnsi="PT Serif"/>
                 <w:color w:val="000000"/>
@@ -750,6 +796,8 @@
           </w:tcPr>
           <w:p>
             <w:pPr>
+              <w:widowControl w:val="0"/>
+              <w:jc w:val="both"/>
               <w:rPr>
                 <w:rFonts w:ascii="PT Serif" w:hAnsi="PT Serif"/>
                 <w:color w:val="000000"/>
@@ -786,6 +834,8 @@
           </w:tcPr>
           <w:p>
             <w:pPr>
+              <w:widowControl w:val="0"/>
+              <w:jc w:val="both"/>
               <w:rPr>
                 <w:rFonts w:ascii="PT Serif" w:hAnsi="PT Serif"/>
                 <w:color w:val="000000"/>
@@ -880,324 +930,6 @@
     </w:p>
   </w:footnote>
 </w:footnotes>
-</file>
-
-<file path=word/styles.xml><?xml version="1.0" encoding="utf-8"?>
-<w:styles xmlns:mc="http://schemas.openxmlformats.org/markup-compatibility/2006" xmlns:o="urn:schemas-microsoft-com:office:office" xmlns:r="http://schemas.openxmlformats.org/officeDocument/2006/relationships" xmlns:m="http://schemas.openxmlformats.org/officeDocument/2006/math" xmlns:v="urn:schemas-microsoft-com:vml" xmlns:w="http://schemas.openxmlformats.org/wordprocessingml/2006/main" xmlns:w14="http://schemas.microsoft.com/office/word/2010/wordml" xmlns:w10="urn:schemas-microsoft-com:office:word" xmlns:sl="http://schemas.openxmlformats.org/schemaLibrary/2006/main" xmlns:wpsCustomData="http://www.wps.cn/officeDocument/2013/wpsCustomData" mc:Ignorable="w14">
-  <w:docDefaults>
-    <w:rPrDefault>
-      <w:rPr>
-        <w:rFonts w:asciiTheme="minorHAnsi" w:hAnsiTheme="minorHAnsi" w:eastAsiaTheme="minorHAnsi" w:cstheme="minorBidi"/>
-      </w:rPr>
-    </w:rPrDefault>
-    <w:pPrDefault/>
-  </w:docDefaults>
-  <w:latentStyles w:count="260" w:defQFormat="0" w:defUnhideWhenUsed="1" w:defSemiHidden="1" w:defUIPriority="99" w:defLockedState="0">
-    <w:lsdException w:qFormat="1" w:unhideWhenUsed="0" w:uiPriority="0" w:semiHidden="0" w:name="Normal"/>
-    <w:lsdException w:qFormat="1" w:unhideWhenUsed="0" w:uiPriority="9" w:semiHidden="0" w:name="heading 1"/>
-    <w:lsdException w:qFormat="1" w:uiPriority="9" w:name="heading 2"/>
-    <w:lsdException w:qFormat="1" w:uiPriority="9" w:name="heading 3"/>
-    <w:lsdException w:qFormat="1" w:uiPriority="9" w:name="heading 4"/>
-    <w:lsdException w:qFormat="1" w:uiPriority="9" w:name="heading 5"/>
-    <w:lsdException w:qFormat="1" w:uiPriority="9" w:name="heading 6"/>
-    <w:lsdException w:qFormat="1" w:uiPriority="9" w:name="heading 7"/>
-    <w:lsdException w:qFormat="1" w:uiPriority="9" w:name="heading 8"/>
-    <w:lsdException w:qFormat="1" w:uiPriority="9" w:name="heading 9"/>
-    <w:lsdException w:uiPriority="99" w:name="index 1"/>
-    <w:lsdException w:uiPriority="99" w:name="index 2"/>
-    <w:lsdException w:uiPriority="99" w:name="index 3"/>
-    <w:lsdException w:uiPriority="99" w:name="index 4"/>
-    <w:lsdException w:uiPriority="99" w:name="index 5"/>
-    <w:lsdException w:uiPriority="99" w:name="index 6"/>
-    <w:lsdException w:uiPriority="99" w:name="index 7"/>
-    <w:lsdException w:uiPriority="99" w:name="index 8"/>
-    <w:lsdException w:uiPriority="99" w:name="index 9"/>
-    <w:lsdException w:uiPriority="39" w:name="toc 1"/>
-    <w:lsdException w:uiPriority="39" w:name="toc 2"/>
-    <w:lsdException w:uiPriority="39" w:name="toc 3"/>
-    <w:lsdException w:uiPriority="39" w:name="toc 4"/>
-    <w:lsdException w:uiPriority="39" w:name="toc 5"/>
-    <w:lsdException w:uiPriority="39" w:name="toc 6"/>
-    <w:lsdException w:uiPriority="39" w:name="toc 7"/>
-    <w:lsdException w:uiPriority="39" w:name="toc 8"/>
-    <w:lsdException w:uiPriority="39" w:name="toc 9"/>
-    <w:lsdException w:uiPriority="99" w:name="Normal Indent"/>
-    <w:lsdException w:uiPriority="99" w:name="footnote text"/>
-    <w:lsdException w:uiPriority="99" w:name="annotation text"/>
-    <w:lsdException w:uiPriority="99" w:name="header"/>
-    <w:lsdException w:uiPriority="99" w:name="footer"/>
-    <w:lsdException w:uiPriority="99" w:name="index heading"/>
-    <w:lsdException w:qFormat="1" w:uiPriority="35" w:name="caption"/>
-    <w:lsdException w:uiPriority="99" w:name="table of figures"/>
-    <w:lsdException w:uiPriority="99" w:name="envelope address"/>
-    <w:lsdException w:uiPriority="99" w:name="envelope return"/>
-    <w:lsdException w:uiPriority="99" w:name="footnote reference"/>
-    <w:lsdException w:uiPriority="99" w:name="annotation reference"/>
-    <w:lsdException w:uiPriority="99" w:name="line number"/>
-    <w:lsdException w:uiPriority="99" w:name="page number"/>
-    <w:lsdException w:uiPriority="99" w:name="endnote reference"/>
-    <w:lsdException w:uiPriority="99" w:name="endnote text"/>
-    <w:lsdException w:uiPriority="99" w:name="table of authorities"/>
-    <w:lsdException w:uiPriority="99" w:name="macro"/>
-    <w:lsdException w:uiPriority="99" w:name="toa heading"/>
-    <w:lsdException w:uiPriority="99" w:name="List"/>
-    <w:lsdException w:uiPriority="99" w:name="List Bullet"/>
-    <w:lsdException w:uiPriority="99" w:name="List Number"/>
-    <w:lsdException w:uiPriority="99" w:name="List 2"/>
-    <w:lsdException w:uiPriority="99" w:name="List 3"/>
-    <w:lsdException w:uiPriority="99" w:name="List 4"/>
-    <w:lsdException w:uiPriority="99" w:name="List 5"/>
-    <w:lsdException w:uiPriority="99" w:name="List Bullet 2"/>
-    <w:lsdException w:uiPriority="99" w:name="List Bullet 3"/>
-    <w:lsdException w:uiPriority="99" w:name="List Bullet 4"/>
-    <w:lsdException w:uiPriority="99" w:name="List Bullet 5"/>
-    <w:lsdException w:uiPriority="99" w:name="List Number 2"/>
-    <w:lsdException w:uiPriority="99" w:name="List Number 3"/>
-    <w:lsdException w:uiPriority="99" w:name="List Number 4"/>
-    <w:lsdException w:uiPriority="99" w:name="List Number 5"/>
-    <w:lsdException w:qFormat="1" w:unhideWhenUsed="0" w:uiPriority="10" w:semiHidden="0" w:name="Title"/>
-    <w:lsdException w:uiPriority="99" w:name="Closing"/>
-    <w:lsdException w:uiPriority="99" w:name="Signature"/>
-    <w:lsdException w:uiPriority="1" w:name="Default Paragraph Font"/>
-    <w:lsdException w:uiPriority="99" w:name="Body Text"/>
-    <w:lsdException w:uiPriority="99" w:name="Body Text Indent"/>
-    <w:lsdException w:uiPriority="99" w:name="List Continue"/>
-    <w:lsdException w:uiPriority="99" w:name="List Continue 2"/>
-    <w:lsdException w:uiPriority="99" w:name="List Continue 3"/>
-    <w:lsdException w:uiPriority="99" w:name="List Continue 4"/>
-    <w:lsdException w:uiPriority="99" w:name="List Continue 5"/>
-    <w:lsdException w:uiPriority="99" w:name="Message Header"/>
-    <w:lsdException w:qFormat="1" w:unhideWhenUsed="0" w:uiPriority="11" w:semiHidden="0" w:name="Subtitle"/>
-    <w:lsdException w:uiPriority="99" w:name="Salutation"/>
-    <w:lsdException w:uiPriority="99" w:name="Date"/>
-    <w:lsdException w:uiPriority="99" w:name="Body Text First Indent"/>
-    <w:lsdException w:uiPriority="99" w:name="Body Text First Indent 2"/>
-    <w:lsdException w:uiPriority="99" w:name="Note Heading"/>
-    <w:lsdException w:uiPriority="99" w:name="Body Text 2"/>
-    <w:lsdException w:uiPriority="99" w:name="Body Text 3"/>
-    <w:lsdException w:uiPriority="99" w:name="Body Text Indent 2"/>
-    <w:lsdException w:uiPriority="99" w:name="Body Text Indent 3"/>
-    <w:lsdException w:uiPriority="99" w:name="Block Text"/>
-    <w:lsdException w:uiPriority="99" w:name="Hyperlink"/>
-    <w:lsdException w:uiPriority="99" w:name="FollowedHyperlink"/>
-    <w:lsdException w:qFormat="1" w:unhideWhenUsed="0" w:uiPriority="22" w:semiHidden="0" w:name="Strong"/>
-    <w:lsdException w:qFormat="1" w:unhideWhenUsed="0" w:uiPriority="20" w:semiHidden="0" w:name="Emphasis"/>
-    <w:lsdException w:uiPriority="99" w:name="Document Map"/>
-    <w:lsdException w:uiPriority="99" w:name="Plain Text"/>
-    <w:lsdException w:uiPriority="99" w:name="E-mail Signature"/>
-    <w:lsdException w:uiPriority="99" w:name="Normal (Web)"/>
-    <w:lsdException w:uiPriority="99" w:name="HTML Acronym"/>
-    <w:lsdException w:uiPriority="99" w:name="HTML Address"/>
-    <w:lsdException w:uiPriority="99" w:name="HTML Cite"/>
-    <w:lsdException w:uiPriority="99" w:name="HTML Code"/>
-    <w:lsdException w:uiPriority="99" w:name="HTML Definition"/>
-    <w:lsdException w:uiPriority="99" w:name="HTML Keyboard"/>
-    <w:lsdException w:uiPriority="99" w:name="HTML Preformatted"/>
-    <w:lsdException w:uiPriority="99" w:name="HTML Sample"/>
-    <w:lsdException w:uiPriority="99" w:name="HTML Typewriter"/>
-    <w:lsdException w:uiPriority="99" w:name="HTML Variable"/>
-    <w:lsdException w:uiPriority="99" w:name="Normal Table"/>
-    <w:lsdException w:uiPriority="99" w:name="annotation subject"/>
-    <w:lsdException w:uiPriority="99" w:name="Table Simple 1"/>
-    <w:lsdException w:uiPriority="99" w:name="Table Simple 2"/>
-    <w:lsdException w:uiPriority="99" w:name="Table Simple 3"/>
-    <w:lsdException w:uiPriority="99" w:name="Table Classic 1"/>
-    <w:lsdException w:uiPriority="99" w:name="Table Classic 2"/>
-    <w:lsdException w:uiPriority="99" w:name="Table Classic 3"/>
-    <w:lsdException w:uiPriority="99" w:name="Table Classic 4"/>
-    <w:lsdException w:uiPriority="99" w:name="Table Colorful 1"/>
-    <w:lsdException w:uiPriority="99" w:name="Table Colorful 2"/>
-    <w:lsdException w:uiPriority="99" w:name="Table Colorful 3"/>
-    <w:lsdException w:uiPriority="99" w:name="Table Columns 1"/>
-    <w:lsdException w:uiPriority="99" w:name="Table Columns 2"/>
-    <w:lsdException w:uiPriority="99" w:name="Table Columns 3"/>
-    <w:lsdException w:uiPriority="99" w:name="Table Columns 4"/>
-    <w:lsdException w:uiPriority="99" w:name="Table Columns 5"/>
-    <w:lsdException w:uiPriority="99" w:name="Table Grid 1"/>
-    <w:lsdException w:uiPriority="99" w:name="Table Grid 2"/>
-    <w:lsdException w:uiPriority="99" w:name="Table Grid 3"/>
-    <w:lsdException w:uiPriority="99" w:name="Table Grid 4"/>
-    <w:lsdException w:uiPriority="99" w:name="Table Grid 5"/>
-    <w:lsdException w:uiPriority="99" w:name="Table Grid 6"/>
-    <w:lsdException w:uiPriority="99" w:name="Table Grid 7"/>
-    <w:lsdException w:uiPriority="99" w:name="Table Grid 8"/>
-    <w:lsdException w:uiPriority="99" w:name="Table List 1"/>
-    <w:lsdException w:uiPriority="99" w:name="Table List 2"/>
-    <w:lsdException w:uiPriority="99" w:name="Table List 3"/>
-    <w:lsdException w:uiPriority="99" w:name="Table List 4"/>
-    <w:lsdException w:uiPriority="99" w:name="Table List 5"/>
-    <w:lsdException w:uiPriority="99" w:name="Table List 6"/>
-    <w:lsdException w:uiPriority="99" w:name="Table List 7"/>
-    <w:lsdException w:uiPriority="99" w:name="Table List 8"/>
-    <w:lsdException w:uiPriority="99" w:name="Table 3D effects 1"/>
-    <w:lsdException w:uiPriority="99" w:name="Table 3D effects 2"/>
-    <w:lsdException w:uiPriority="99" w:name="Table 3D effects 3"/>
-    <w:lsdException w:uiPriority="99" w:name="Table Contemporary"/>
-    <w:lsdException w:uiPriority="99" w:name="Table Elegant"/>
-    <w:lsdException w:uiPriority="99" w:name="Table Professional"/>
-    <w:lsdException w:uiPriority="99" w:name="Table Subtle 1"/>
-    <w:lsdException w:uiPriority="99" w:name="Table Subtle 2"/>
-    <w:lsdException w:uiPriority="99" w:name="Table Web 1"/>
-    <w:lsdException w:uiPriority="99" w:name="Table Web 2"/>
-    <w:lsdException w:uiPriority="99" w:name="Table Web 3"/>
-    <w:lsdException w:uiPriority="99" w:name="Balloon Text"/>
-    <w:lsdException w:unhideWhenUsed="0" w:uiPriority="39" w:semiHidden="0" w:name="Table Grid"/>
-    <w:lsdException w:uiPriority="99" w:name="Table Theme"/>
-    <w:lsdException w:unhideWhenUsed="0" w:uiPriority="60" w:semiHidden="0" w:name="Light Shading"/>
-    <w:lsdException w:unhideWhenUsed="0" w:uiPriority="61" w:semiHidden="0" w:name="Light List"/>
-    <w:lsdException w:unhideWhenUsed="0" w:uiPriority="62" w:semiHidden="0" w:name="Light Grid"/>
-    <w:lsdException w:unhideWhenUsed="0" w:uiPriority="63" w:semiHidden="0" w:name="Medium Shading 1"/>
-    <w:lsdException w:unhideWhenUsed="0" w:uiPriority="64" w:semiHidden="0" w:name="Medium Shading 2"/>
-    <w:lsdException w:unhideWhenUsed="0" w:uiPriority="65" w:semiHidden="0" w:name="Medium List 1"/>
-    <w:lsdException w:unhideWhenUsed="0" w:uiPriority="66" w:semiHidden="0" w:name="Medium List 2"/>
-    <w:lsdException w:unhideWhenUsed="0" w:uiPriority="67" w:semiHidden="0" w:name="Medium Grid 1"/>
-    <w:lsdException w:unhideWhenUsed="0" w:uiPriority="68" w:semiHidden="0" w:name="Medium Grid 2"/>
-    <w:lsdException w:unhideWhenUsed="0" w:uiPriority="69" w:semiHidden="0" w:name="Medium Grid 3"/>
-    <w:lsdException w:unhideWhenUsed="0" w:uiPriority="70" w:semiHidden="0" w:name="Dark List"/>
-    <w:lsdException w:unhideWhenUsed="0" w:uiPriority="71" w:semiHidden="0" w:name="Colorful Shading"/>
-    <w:lsdException w:unhideWhenUsed="0" w:uiPriority="72" w:semiHidden="0" w:name="Colorful List"/>
-    <w:lsdException w:unhideWhenUsed="0" w:uiPriority="73" w:semiHidden="0" w:name="Colorful Grid"/>
-    <w:lsdException w:unhideWhenUsed="0" w:uiPriority="60" w:semiHidden="0" w:name="Light Shading Accent 1"/>
-    <w:lsdException w:unhideWhenUsed="0" w:uiPriority="61" w:semiHidden="0" w:name="Light List Accent 1"/>
-    <w:lsdException w:unhideWhenUsed="0" w:uiPriority="62" w:semiHidden="0" w:name="Light Grid Accent 1"/>
-    <w:lsdException w:unhideWhenUsed="0" w:uiPriority="63" w:semiHidden="0" w:name="Medium Shading 1 Accent 1"/>
-    <w:lsdException w:unhideWhenUsed="0" w:uiPriority="64" w:semiHidden="0" w:name="Medium Shading 2 Accent 1"/>
-    <w:lsdException w:unhideWhenUsed="0" w:uiPriority="65" w:semiHidden="0" w:name="Medium List 1 Accent 1"/>
-    <w:lsdException w:unhideWhenUsed="0" w:uiPriority="66" w:semiHidden="0" w:name="Medium List 2 Accent 1"/>
-    <w:lsdException w:unhideWhenUsed="0" w:uiPriority="67" w:semiHidden="0" w:name="Medium Grid 1 Accent 1"/>
-    <w:lsdException w:unhideWhenUsed="0" w:uiPriority="68" w:semiHidden="0" w:name="Medium Grid 2 Accent 1"/>
-    <w:lsdException w:unhideWhenUsed="0" w:uiPriority="69" w:semiHidden="0" w:name="Medium Grid 3 Accent 1"/>
-    <w:lsdException w:unhideWhenUsed="0" w:uiPriority="70" w:semiHidden="0" w:name="Dark List Accent 1"/>
-    <w:lsdException w:unhideWhenUsed="0" w:uiPriority="71" w:semiHidden="0" w:name="Colorful Shading Accent 1"/>
-    <w:lsdException w:unhideWhenUsed="0" w:uiPriority="72" w:semiHidden="0" w:name="Colorful List Accent 1"/>
-    <w:lsdException w:unhideWhenUsed="0" w:uiPriority="73" w:semiHidden="0" w:name="Colorful Grid Accent 1"/>
-    <w:lsdException w:unhideWhenUsed="0" w:uiPriority="60" w:semiHidden="0" w:name="Light Shading Accent 2"/>
-    <w:lsdException w:unhideWhenUsed="0" w:uiPriority="61" w:semiHidden="0" w:name="Light List Accent 2"/>
-    <w:lsdException w:unhideWhenUsed="0" w:uiPriority="62" w:semiHidden="0" w:name="Light Grid Accent 2"/>
-    <w:lsdException w:unhideWhenUsed="0" w:uiPriority="63" w:semiHidden="0" w:name="Medium Shading 1 Accent 2"/>
-    <w:lsdException w:unhideWhenUsed="0" w:uiPriority="64" w:semiHidden="0" w:name="Medium Shading 2 Accent 2"/>
-    <w:lsdException w:unhideWhenUsed="0" w:uiPriority="65" w:semiHidden="0" w:name="Medium List 1 Accent 2"/>
-    <w:lsdException w:unhideWhenUsed="0" w:uiPriority="66" w:semiHidden="0" w:name="Medium List 2 Accent 2"/>
-    <w:lsdException w:unhideWhenUsed="0" w:uiPriority="67" w:semiHidden="0" w:name="Medium Grid 1 Accent 2"/>
-    <w:lsdException w:unhideWhenUsed="0" w:uiPriority="68" w:semiHidden="0" w:name="Medium Grid 2 Accent 2"/>
-    <w:lsdException w:unhideWhenUsed="0" w:uiPriority="69" w:semiHidden="0" w:name="Medium Grid 3 Accent 2"/>
-    <w:lsdException w:unhideWhenUsed="0" w:uiPriority="70" w:semiHidden="0" w:name="Dark List Accent 2"/>
-    <w:lsdException w:unhideWhenUsed="0" w:uiPriority="71" w:semiHidden="0" w:name="Colorful Shading Accent 2"/>
-    <w:lsdException w:unhideWhenUsed="0" w:uiPriority="72" w:semiHidden="0" w:name="Colorful List Accent 2"/>
-    <w:lsdException w:unhideWhenUsed="0" w:uiPriority="73" w:semiHidden="0" w:name="Colorful Grid Accent 2"/>
-    <w:lsdException w:unhideWhenUsed="0" w:uiPriority="60" w:semiHidden="0" w:name="Light Shading Accent 3"/>
-    <w:lsdException w:unhideWhenUsed="0" w:uiPriority="61" w:semiHidden="0" w:name="Light List Accent 3"/>
-    <w:lsdException w:unhideWhenUsed="0" w:uiPriority="62" w:semiHidden="0" w:name="Light Grid Accent 3"/>
-    <w:lsdException w:unhideWhenUsed="0" w:uiPriority="63" w:semiHidden="0" w:name="Medium Shading 1 Accent 3"/>
-    <w:lsdException w:unhideWhenUsed="0" w:uiPriority="64" w:semiHidden="0" w:name="Medium Shading 2 Accent 3"/>
-    <w:lsdException w:unhideWhenUsed="0" w:uiPriority="65" w:semiHidden="0" w:name="Medium List 1 Accent 3"/>
-    <w:lsdException w:unhideWhenUsed="0" w:uiPriority="66" w:semiHidden="0" w:name="Medium List 2 Accent 3"/>
-    <w:lsdException w:unhideWhenUsed="0" w:uiPriority="67" w:semiHidden="0" w:name="Medium Grid 1 Accent 3"/>
-    <w:lsdException w:unhideWhenUsed="0" w:uiPriority="68" w:semiHidden="0" w:name="Medium Grid 2 Accent 3"/>
-    <w:lsdException w:unhideWhenUsed="0" w:uiPriority="69" w:semiHidden="0" w:name="Medium Grid 3 Accent 3"/>
-    <w:lsdException w:unhideWhenUsed="0" w:uiPriority="70" w:semiHidden="0" w:name="Dark List Accent 3"/>
-    <w:lsdException w:unhideWhenUsed="0" w:uiPriority="71" w:semiHidden="0" w:name="Colorful Shading Accent 3"/>
-    <w:lsdException w:unhideWhenUsed="0" w:uiPriority="72" w:semiHidden="0" w:name="Colorful List Accent 3"/>
-    <w:lsdException w:unhideWhenUsed="0" w:uiPriority="73" w:semiHidden="0" w:name="Colorful Grid Accent 3"/>
-    <w:lsdException w:unhideWhenUsed="0" w:uiPriority="60" w:semiHidden="0" w:name="Light Shading Accent 4"/>
-    <w:lsdException w:unhideWhenUsed="0" w:uiPriority="61" w:semiHidden="0" w:name="Light List Accent 4"/>
-    <w:lsdException w:unhideWhenUsed="0" w:uiPriority="62" w:semiHidden="0" w:name="Light Grid Accent 4"/>
-    <w:lsdException w:unhideWhenUsed="0" w:uiPriority="63" w:semiHidden="0" w:name="Medium Shading 1 Accent 4"/>
-    <w:lsdException w:unhideWhenUsed="0" w:uiPriority="64" w:semiHidden="0" w:name="Medium Shading 2 Accent 4"/>
-    <w:lsdException w:unhideWhenUsed="0" w:uiPriority="65" w:semiHidden="0" w:name="Medium List 1 Accent 4"/>
-    <w:lsdException w:unhideWhenUsed="0" w:uiPriority="66" w:semiHidden="0" w:name="Medium List 2 Accent 4"/>
-    <w:lsdException w:unhideWhenUsed="0" w:uiPriority="67" w:semiHidden="0" w:name="Medium Grid 1 Accent 4"/>
-    <w:lsdException w:unhideWhenUsed="0" w:uiPriority="68" w:semiHidden="0" w:name="Medium Grid 2 Accent 4"/>
-    <w:lsdException w:unhideWhenUsed="0" w:uiPriority="69" w:semiHidden="0" w:name="Medium Grid 3 Accent 4"/>
-    <w:lsdException w:unhideWhenUsed="0" w:uiPriority="70" w:semiHidden="0" w:name="Dark List Accent 4"/>
-    <w:lsdException w:unhideWhenUsed="0" w:uiPriority="71" w:semiHidden="0" w:name="Colorful Shading Accent 4"/>
-    <w:lsdException w:unhideWhenUsed="0" w:uiPriority="72" w:semiHidden="0" w:name="Colorful List Accent 4"/>
-    <w:lsdException w:unhideWhenUsed="0" w:uiPriority="73" w:semiHidden="0" w:name="Colorful Grid Accent 4"/>
-    <w:lsdException w:unhideWhenUsed="0" w:uiPriority="60" w:semiHidden="0" w:name="Light Shading Accent 5"/>
-    <w:lsdException w:unhideWhenUsed="0" w:uiPriority="61" w:semiHidden="0" w:name="Light List Accent 5"/>
-    <w:lsdException w:unhideWhenUsed="0" w:uiPriority="62" w:semiHidden="0" w:name="Light Grid Accent 5"/>
-    <w:lsdException w:unhideWhenUsed="0" w:uiPriority="63" w:semiHidden="0" w:name="Medium Shading 1 Accent 5"/>
-    <w:lsdException w:unhideWhenUsed="0" w:uiPriority="64" w:semiHidden="0" w:name="Medium Shading 2 Accent 5"/>
-    <w:lsdException w:unhideWhenUsed="0" w:uiPriority="65" w:semiHidden="0" w:name="Medium List 1 Accent 5"/>
-    <w:lsdException w:unhideWhenUsed="0" w:uiPriority="66" w:semiHidden="0" w:name="Medium List 2 Accent 5"/>
-    <w:lsdException w:unhideWhenUsed="0" w:uiPriority="67" w:semiHidden="0" w:name="Medium Grid 1 Accent 5"/>
-    <w:lsdException w:unhideWhenUsed="0" w:uiPriority="68" w:semiHidden="0" w:name="Medium Grid 2 Accent 5"/>
-    <w:lsdException w:unhideWhenUsed="0" w:uiPriority="69" w:semiHidden="0" w:name="Medium Grid 3 Accent 5"/>
-    <w:lsdException w:unhideWhenUsed="0" w:uiPriority="70" w:semiHidden="0" w:name="Dark List Accent 5"/>
-    <w:lsdException w:unhideWhenUsed="0" w:uiPriority="71" w:semiHidden="0" w:name="Colorful Shading Accent 5"/>
-    <w:lsdException w:unhideWhenUsed="0" w:uiPriority="72" w:semiHidden="0" w:name="Colorful List Accent 5"/>
-    <w:lsdException w:unhideWhenUsed="0" w:uiPriority="73" w:semiHidden="0" w:name="Colorful Grid Accent 5"/>
-    <w:lsdException w:unhideWhenUsed="0" w:uiPriority="60" w:semiHidden="0" w:name="Light Shading Accent 6"/>
-    <w:lsdException w:unhideWhenUsed="0" w:uiPriority="61" w:semiHidden="0" w:name="Light List Accent 6"/>
-    <w:lsdException w:unhideWhenUsed="0" w:uiPriority="62" w:semiHidden="0" w:name="Light Grid Accent 6"/>
-    <w:lsdException w:unhideWhenUsed="0" w:uiPriority="63" w:semiHidden="0" w:name="Medium Shading 1 Accent 6"/>
-    <w:lsdException w:unhideWhenUsed="0" w:uiPriority="64" w:semiHidden="0" w:name="Medium Shading 2 Accent 6"/>
-    <w:lsdException w:unhideWhenUsed="0" w:uiPriority="65" w:semiHidden="0" w:name="Medium List 1 Accent 6"/>
-    <w:lsdException w:unhideWhenUsed="0" w:uiPriority="66" w:semiHidden="0" w:name="Medium List 2 Accent 6"/>
-    <w:lsdException w:unhideWhenUsed="0" w:uiPriority="67" w:semiHidden="0" w:name="Medium Grid 1 Accent 6"/>
-    <w:lsdException w:unhideWhenUsed="0" w:uiPriority="68" w:semiHidden="0" w:name="Medium Grid 2 Accent 6"/>
-    <w:lsdException w:unhideWhenUsed="0" w:uiPriority="69" w:semiHidden="0" w:name="Medium Grid 3 Accent 6"/>
-    <w:lsdException w:unhideWhenUsed="0" w:uiPriority="70" w:semiHidden="0" w:name="Dark List Accent 6"/>
-    <w:lsdException w:unhideWhenUsed="0" w:uiPriority="71" w:semiHidden="0" w:name="Colorful Shading Accent 6"/>
-    <w:lsdException w:unhideWhenUsed="0" w:uiPriority="72" w:semiHidden="0" w:name="Colorful List Accent 6"/>
-    <w:lsdException w:unhideWhenUsed="0" w:uiPriority="73" w:semiHidden="0" w:name="Colorful Grid Accent 6"/>
-  </w:latentStyles>
-  <w:style w:type="paragraph" w:default="1" w:styleId="1">
-    <w:name w:val="Normal"/>
-    <w:qFormat/>
-    <w:uiPriority w:val="0"/>
-    <w:pPr>
-      <w:spacing w:after="160" w:line="259" w:lineRule="auto"/>
-    </w:pPr>
-    <w:rPr>
-      <w:rFonts w:asciiTheme="minorHAnsi" w:hAnsiTheme="minorHAnsi" w:eastAsiaTheme="minorHAnsi" w:cstheme="minorBidi"/>
-      <w:kern w:val="2"/>
-      <w:sz w:val="22"/>
-      <w:szCs w:val="22"/>
-      <w:lang w:val="en-US" w:eastAsia="en-US" w:bidi="ar-SA"/>
-      <w14:ligatures w14:val="standardContextual"/>
-    </w:rPr>
-  </w:style>
-  <w:style w:type="character" w:default="1" w:styleId="2">
-    <w:name w:val="Default Paragraph Font"/>
-    <w:semiHidden/>
-    <w:unhideWhenUsed/>
-    <w:uiPriority w:val="1"/>
-  </w:style>
-  <w:style w:type="table" w:default="1" w:styleId="3">
-    <w:name w:val="Normal Table"/>
-    <w:semiHidden/>
-    <w:unhideWhenUsed/>
-    <w:uiPriority w:val="99"/>
-    <w:tblPr>
-      <w:tblCellMar>
-        <w:top w:w="0" w:type="dxa"/>
-        <w:left w:w="108" w:type="dxa"/>
-        <w:bottom w:w="0" w:type="dxa"/>
-        <w:right w:w="108" w:type="dxa"/>
-      </w:tblCellMar>
-    </w:tblPr>
-  </w:style>
-  <w:style w:type="table" w:styleId="4">
-    <w:name w:val="Table Grid"/>
-    <w:basedOn w:val="3"/>
-    <w:uiPriority w:val="39"/>
-    <w:pPr>
-      <w:widowControl w:val="0"/>
-      <w:jc w:val="both"/>
-    </w:pPr>
-    <w:tblPr>
-      <w:tblBorders>
-        <w:top w:val="single" w:color="auto" w:sz="4" w:space="0"/>
-        <w:left w:val="single" w:color="auto" w:sz="4" w:space="0"/>
-        <w:bottom w:val="single" w:color="auto" w:sz="4" w:space="0"/>
-        <w:right w:val="single" w:color="auto" w:sz="4" w:space="0"/>
-        <w:insideH w:val="single" w:color="auto" w:sz="4" w:space="0"/>
-        <w:insideV w:val="single" w:color="auto" w:sz="4" w:space="0"/>
-      </w:tblBorders>
-    </w:tblPr>
-  </w:style>
-</w:styles>
 </file>
 
 <file path=word/theme/theme1.xml><?xml version="1.0" encoding="utf-8"?>

</xml_diff>